<commit_message>
Done LR2.2 and LR2.3
</commit_message>
<xml_diff>
--- a/Lab2.2/MOIS_lab2.2.docx
+++ b/Lab2.2/MOIS_lab2.2.docx
@@ -221,7 +221,7 @@
           <w:sz w:val="28"/>
           <w:szCs w:val="28"/>
         </w:rPr>
-        <w:t>1</w:t>
+        <w:t>2</w:t>
       </w:r>
       <w:r>
         <w:rPr>
@@ -816,7 +816,7 @@
             <v:path o:extrusionok="f" gradientshapeok="t" o:connecttype="rect"/>
             <o:lock v:ext="edit" aspectratio="t"/>
           </v:shapetype>
-          <v:shape id="_x0000_i1025" type="#_x0000_t75" style="width:221.25pt;height:195pt">
+          <v:shape id="_x0000_i1025" type="#_x0000_t75" style="width:221.1pt;height:194.8pt">
             <v:imagedata r:id="rId6" o:title="2"/>
           </v:shape>
         </w:pict>
@@ -877,8 +877,8 @@
           <w:szCs w:val="32"/>
         </w:rPr>
         <w:pict>
-          <v:shape id="_x0000_i1026" type="#_x0000_t75" style="width:467.25pt;height:281.25pt">
-            <v:imagedata r:id="rId7" o:title="problem"/>
+          <v:shape id="_x0000_i1026" type="#_x0000_t75" style="width:466.75pt;height:290.55pt">
+            <v:imagedata r:id="rId7" o:title="problem2"/>
           </v:shape>
         </w:pict>
       </w:r>
@@ -2059,16 +2059,8 @@
           <w:sz w:val="28"/>
           <w:szCs w:val="32"/>
         </w:rPr>
+        <w:lastRenderedPageBreak/>
         <w:br/>
-      </w:r>
-      <w:r>
-        <w:rPr>
-          <w:rFonts w:ascii="Times New Roman" w:eastAsiaTheme="minorEastAsia" w:hAnsi="Times New Roman" w:cs="Times New Roman"/>
-          <w:color w:val="000000"/>
-          <w:sz w:val="28"/>
-          <w:szCs w:val="32"/>
-        </w:rPr>
-        <w:lastRenderedPageBreak/>
         <w:t xml:space="preserve">2. Зная длину боковой стороны треугольника </w:t>
       </w:r>
       <w:r>
@@ -2339,8 +2331,6 @@
         </w:rPr>
         <w:t>.</w:t>
       </w:r>
-      <w:bookmarkStart w:id="0" w:name="_GoBack"/>
-      <w:bookmarkEnd w:id="0"/>
     </w:p>
     <w:p>
       <w:pPr>
@@ -2356,8 +2346,7 @@
     <w:p>
       <w:pPr>
         <w:rPr>
-          <w:rFonts w:ascii="Times New Roman" w:hAnsi="Times New Roman" w:cs="Times New Roman"/>
-          <w:bCs/>
+          <w:rFonts w:ascii="Times New Roman" w:eastAsiaTheme="minorEastAsia" w:hAnsi="Times New Roman" w:cs="Times New Roman"/>
           <w:color w:val="000000"/>
           <w:sz w:val="28"/>
           <w:szCs w:val="32"/>
@@ -3139,6 +3128,90 @@
           <m:t>=14</m:t>
         </m:r>
       </m:oMath>
+    </w:p>
+    <w:p>
+      <w:pPr>
+        <w:rPr>
+          <w:rFonts w:ascii="Times New Roman" w:hAnsi="Times New Roman" w:cs="Times New Roman"/>
+          <w:bCs/>
+          <w:color w:val="000000"/>
+          <w:sz w:val="28"/>
+          <w:szCs w:val="32"/>
+        </w:rPr>
+      </w:pPr>
+      <w:r>
+        <w:rPr>
+          <w:rFonts w:ascii="Times New Roman" w:eastAsiaTheme="minorEastAsia" w:hAnsi="Times New Roman" w:cs="Times New Roman"/>
+          <w:color w:val="000000"/>
+          <w:sz w:val="28"/>
+          <w:szCs w:val="32"/>
+        </w:rPr>
+        <w:t>4.1</w:t>
+      </w:r>
+      <w:r>
+        <w:rPr>
+          <w:rFonts w:ascii="Times New Roman" w:eastAsiaTheme="minorEastAsia" w:hAnsi="Times New Roman" w:cs="Times New Roman"/>
+          <w:color w:val="000000"/>
+          <w:sz w:val="28"/>
+          <w:szCs w:val="32"/>
+        </w:rPr>
+        <w:t>.</w:t>
+      </w:r>
+      <w:r>
+        <w:rPr>
+          <w:rFonts w:ascii="Times New Roman" w:eastAsiaTheme="minorEastAsia" w:hAnsi="Times New Roman" w:cs="Times New Roman"/>
+          <w:color w:val="000000"/>
+          <w:sz w:val="28"/>
+          <w:szCs w:val="32"/>
+        </w:rPr>
+        <w:t xml:space="preserve"> </w:t>
+      </w:r>
+      <m:oMath>
+        <m:r>
+          <w:rPr>
+            <w:rFonts w:ascii="Cambria Math" w:eastAsiaTheme="minorEastAsia" w:hAnsi="Cambria Math" w:cs="Times New Roman"/>
+            <w:color w:val="000000"/>
+            <w:sz w:val="28"/>
+            <w:szCs w:val="32"/>
+          </w:rPr>
+          <m:t xml:space="preserve">AC=2DC→DC= </m:t>
+        </m:r>
+        <m:f>
+          <m:fPr>
+            <m:ctrlPr>
+              <w:rPr>
+                <w:rFonts w:ascii="Cambria Math" w:eastAsiaTheme="minorEastAsia" w:hAnsi="Cambria Math" w:cs="Times New Roman"/>
+                <w:i/>
+                <w:color w:val="000000"/>
+                <w:sz w:val="28"/>
+                <w:szCs w:val="32"/>
+              </w:rPr>
+            </m:ctrlPr>
+          </m:fPr>
+          <m:num>
+            <m:r>
+              <w:rPr>
+                <w:rFonts w:ascii="Cambria Math" w:eastAsiaTheme="minorEastAsia" w:hAnsi="Cambria Math" w:cs="Times New Roman"/>
+                <w:color w:val="000000"/>
+                <w:sz w:val="28"/>
+                <w:szCs w:val="32"/>
+              </w:rPr>
+              <m:t>AC</m:t>
+            </m:r>
+          </m:num>
+          <m:den>
+            <m:r>
+              <w:rPr>
+                <w:rFonts w:ascii="Cambria Math" w:eastAsiaTheme="minorEastAsia" w:hAnsi="Cambria Math" w:cs="Times New Roman"/>
+                <w:color w:val="000000"/>
+                <w:sz w:val="28"/>
+                <w:szCs w:val="32"/>
+              </w:rPr>
+              <m:t>2</m:t>
+            </m:r>
+          </m:den>
+        </m:f>
+      </m:oMath>
       <w:r>
         <w:rPr>
           <w:rFonts w:ascii="Times New Roman" w:eastAsiaTheme="minorEastAsia" w:hAnsi="Times New Roman" w:cs="Times New Roman"/>
@@ -3157,7 +3230,47 @@
           <w:sz w:val="28"/>
           <w:szCs w:val="32"/>
         </w:rPr>
-        <w:t xml:space="preserve">4. </w:t>
+        <w:t>4</w:t>
+      </w:r>
+      <w:r>
+        <w:rPr>
+          <w:rFonts w:ascii="Times New Roman" w:eastAsiaTheme="minorEastAsia" w:hAnsi="Times New Roman" w:cs="Times New Roman"/>
+          <w:bCs/>
+          <w:color w:val="000000"/>
+          <w:sz w:val="28"/>
+          <w:szCs w:val="32"/>
+        </w:rPr>
+        <w:t>.</w:t>
+      </w:r>
+      <w:r>
+        <w:rPr>
+          <w:rFonts w:ascii="Times New Roman" w:eastAsiaTheme="minorEastAsia" w:hAnsi="Times New Roman" w:cs="Times New Roman"/>
+          <w:bCs/>
+          <w:color w:val="000000"/>
+          <w:sz w:val="28"/>
+          <w:szCs w:val="32"/>
+        </w:rPr>
+        <w:t>2</w:t>
+      </w:r>
+      <w:r>
+        <w:rPr>
+          <w:rFonts w:ascii="Times New Roman" w:eastAsiaTheme="minorEastAsia" w:hAnsi="Times New Roman" w:cs="Times New Roman"/>
+          <w:bCs/>
+          <w:color w:val="000000"/>
+          <w:sz w:val="28"/>
+          <w:szCs w:val="32"/>
+        </w:rPr>
+        <w:t>.</w:t>
+      </w:r>
+      <w:r>
+        <w:rPr>
+          <w:rFonts w:ascii="Times New Roman" w:eastAsiaTheme="minorEastAsia" w:hAnsi="Times New Roman" w:cs="Times New Roman"/>
+          <w:bCs/>
+          <w:color w:val="000000"/>
+          <w:sz w:val="28"/>
+          <w:szCs w:val="32"/>
+        </w:rPr>
+        <w:t xml:space="preserve"> </w:t>
       </w:r>
       <m:oMath>
         <m:r>
@@ -3302,10 +3415,213 @@
           <w:b/>
           <w:bCs/>
           <w:color w:val="000000"/>
+          <w:sz w:val="28"/>
+          <w:szCs w:val="32"/>
+        </w:rPr>
+      </w:pPr>
+      <w:r>
+        <w:rPr>
+          <w:rFonts w:ascii="Times New Roman" w:hAnsi="Times New Roman" w:cs="Times New Roman"/>
+          <w:b/>
+          <w:bCs/>
+          <w:color w:val="000000"/>
           <w:sz w:val="32"/>
           <w:szCs w:val="32"/>
         </w:rPr>
-      </w:pPr>
+        <w:t>Содержимое базы знаний системы (контекст решения задачи)</w:t>
+      </w:r>
+      <w:r>
+        <w:rPr>
+          <w:rFonts w:ascii="Times New Roman" w:hAnsi="Times New Roman" w:cs="Times New Roman"/>
+          <w:b/>
+          <w:bCs/>
+          <w:color w:val="000000"/>
+          <w:sz w:val="32"/>
+          <w:szCs w:val="32"/>
+        </w:rPr>
+        <w:br/>
+      </w:r>
+      <w:r>
+        <w:rPr>
+          <w:rFonts w:ascii="Times New Roman" w:hAnsi="Times New Roman" w:cs="Times New Roman"/>
+          <w:b/>
+          <w:bCs/>
+          <w:color w:val="000000"/>
+          <w:sz w:val="32"/>
+          <w:szCs w:val="32"/>
+        </w:rPr>
+        <w:br/>
+      </w:r>
+      <w:r>
+        <w:rPr>
+          <w:rFonts w:ascii="Times New Roman" w:hAnsi="Times New Roman" w:cs="Times New Roman"/>
+          <w:b/>
+          <w:bCs/>
+          <w:color w:val="000000"/>
+          <w:sz w:val="28"/>
+          <w:szCs w:val="32"/>
+        </w:rPr>
+        <w:t>1) Равенство боковых сторон равнобедренного треугольника</w:t>
+      </w:r>
+      <w:r>
+        <w:rPr>
+          <w:rFonts w:ascii="Times New Roman" w:hAnsi="Times New Roman" w:cs="Times New Roman"/>
+          <w:b/>
+          <w:bCs/>
+          <w:color w:val="000000"/>
+          <w:sz w:val="28"/>
+          <w:szCs w:val="32"/>
+        </w:rPr>
+        <w:br/>
+      </w:r>
+      <w:r>
+        <w:rPr>
+          <w:rFonts w:ascii="Times New Roman" w:hAnsi="Times New Roman" w:cs="Times New Roman"/>
+          <w:b/>
+          <w:bCs/>
+          <w:color w:val="000000"/>
+          <w:sz w:val="28"/>
+          <w:szCs w:val="32"/>
+        </w:rPr>
+        <w:br/>
+      </w:r>
+      <w:r>
+        <w:rPr>
+          <w:rFonts w:ascii="Times New Roman" w:hAnsi="Times New Roman" w:cs="Times New Roman"/>
+          <w:b/>
+          <w:bCs/>
+          <w:color w:val="000000"/>
+          <w:sz w:val="28"/>
+          <w:szCs w:val="32"/>
+        </w:rPr>
+        <w:lastRenderedPageBreak/>
+        <w:pict>
+          <v:shape id="_x0000_i1027" type="#_x0000_t75" style="width:466.75pt;height:466.75pt">
+            <v:imagedata r:id="rId8" o:title="stat_1"/>
+          </v:shape>
+        </w:pict>
+      </w:r>
+      <w:r>
+        <w:rPr>
+          <w:rFonts w:ascii="Times New Roman" w:hAnsi="Times New Roman" w:cs="Times New Roman"/>
+          <w:b/>
+          <w:bCs/>
+          <w:color w:val="000000"/>
+          <w:sz w:val="28"/>
+          <w:szCs w:val="32"/>
+        </w:rPr>
+        <w:br/>
+      </w:r>
+      <w:r>
+        <w:rPr>
+          <w:rFonts w:ascii="Times New Roman" w:hAnsi="Times New Roman" w:cs="Times New Roman"/>
+          <w:b/>
+          <w:bCs/>
+          <w:color w:val="000000"/>
+          <w:sz w:val="28"/>
+          <w:szCs w:val="32"/>
+        </w:rPr>
+        <w:br/>
+        <w:t>2) Свойство высоты, проведённой к основанию в равнобедренном треугольнике</w:t>
+      </w:r>
+      <w:r>
+        <w:rPr>
+          <w:rFonts w:ascii="Times New Roman" w:hAnsi="Times New Roman" w:cs="Times New Roman"/>
+          <w:b/>
+          <w:bCs/>
+          <w:color w:val="000000"/>
+          <w:sz w:val="28"/>
+          <w:szCs w:val="32"/>
+        </w:rPr>
+        <w:br/>
+      </w:r>
+      <w:r>
+        <w:rPr>
+          <w:rFonts w:ascii="Times New Roman" w:hAnsi="Times New Roman" w:cs="Times New Roman"/>
+          <w:b/>
+          <w:bCs/>
+          <w:color w:val="000000"/>
+          <w:sz w:val="28"/>
+          <w:szCs w:val="32"/>
+        </w:rPr>
+        <w:br/>
+      </w:r>
+      <w:r>
+        <w:rPr>
+          <w:rFonts w:ascii="Times New Roman" w:hAnsi="Times New Roman" w:cs="Times New Roman"/>
+          <w:b/>
+          <w:bCs/>
+          <w:color w:val="000000"/>
+          <w:sz w:val="28"/>
+          <w:szCs w:val="32"/>
+        </w:rPr>
+        <w:lastRenderedPageBreak/>
+        <w:pict>
+          <v:shape id="_x0000_i1028" type="#_x0000_t75" style="width:467.6pt;height:318.5pt">
+            <v:imagedata r:id="rId9" o:title="stat_2"/>
+          </v:shape>
+        </w:pict>
+      </w:r>
+      <w:r>
+        <w:rPr>
+          <w:rFonts w:ascii="Times New Roman" w:hAnsi="Times New Roman" w:cs="Times New Roman"/>
+          <w:b/>
+          <w:bCs/>
+          <w:color w:val="000000"/>
+          <w:sz w:val="28"/>
+          <w:szCs w:val="32"/>
+        </w:rPr>
+        <w:br/>
+      </w:r>
+      <w:r>
+        <w:rPr>
+          <w:rFonts w:ascii="Times New Roman" w:hAnsi="Times New Roman" w:cs="Times New Roman"/>
+          <w:b/>
+          <w:bCs/>
+          <w:color w:val="000000"/>
+          <w:sz w:val="28"/>
+          <w:szCs w:val="32"/>
+        </w:rPr>
+        <w:br/>
+        <w:t>3) Формула площади треугольника</w:t>
+      </w:r>
+      <w:r>
+        <w:rPr>
+          <w:rFonts w:ascii="Times New Roman" w:hAnsi="Times New Roman" w:cs="Times New Roman"/>
+          <w:b/>
+          <w:bCs/>
+          <w:color w:val="000000"/>
+          <w:sz w:val="28"/>
+          <w:szCs w:val="32"/>
+        </w:rPr>
+        <w:br/>
+      </w:r>
+      <w:r>
+        <w:rPr>
+          <w:rFonts w:ascii="Times New Roman" w:hAnsi="Times New Roman" w:cs="Times New Roman"/>
+          <w:b/>
+          <w:bCs/>
+          <w:color w:val="000000"/>
+          <w:sz w:val="28"/>
+          <w:szCs w:val="32"/>
+        </w:rPr>
+        <w:br/>
+      </w:r>
+      <w:r>
+        <w:rPr>
+          <w:rFonts w:ascii="Times New Roman" w:hAnsi="Times New Roman" w:cs="Times New Roman"/>
+          <w:b/>
+          <w:bCs/>
+          <w:color w:val="000000"/>
+          <w:sz w:val="28"/>
+          <w:szCs w:val="32"/>
+        </w:rPr>
+        <w:pict>
+          <v:shape id="_x0000_i1029" type="#_x0000_t75" style="width:467.6pt;height:354.9pt">
+            <v:imagedata r:id="rId10" o:title="stat_3"/>
+          </v:shape>
+        </w:pict>
+      </w:r>
     </w:p>
     <w:p>
       <w:pPr>
@@ -3314,21 +3630,10 @@
           <w:b/>
           <w:bCs/>
           <w:color w:val="000000"/>
-          <w:sz w:val="32"/>
-          <w:szCs w:val="32"/>
-        </w:rPr>
-      </w:pPr>
-      <w:r>
-        <w:rPr>
-          <w:rFonts w:ascii="Times New Roman" w:hAnsi="Times New Roman" w:cs="Times New Roman"/>
-          <w:b/>
-          <w:bCs/>
-          <w:color w:val="000000"/>
-          <w:sz w:val="32"/>
-          <w:szCs w:val="32"/>
-        </w:rPr>
-        <w:t>Вывод</w:t>
-      </w:r>
+          <w:sz w:val="28"/>
+          <w:szCs w:val="32"/>
+        </w:rPr>
+      </w:pPr>
     </w:p>
     <w:p>
       <w:pPr>
@@ -3337,15 +3642,244 @@
           <w:b/>
           <w:bCs/>
           <w:color w:val="000000"/>
-          <w:sz w:val="32"/>
-          <w:szCs w:val="32"/>
-        </w:rPr>
-      </w:pPr>
+          <w:sz w:val="28"/>
+          <w:szCs w:val="32"/>
+        </w:rPr>
+      </w:pPr>
+      <w:r>
+        <w:rPr>
+          <w:rFonts w:ascii="Times New Roman" w:hAnsi="Times New Roman" w:cs="Times New Roman"/>
+          <w:b/>
+          <w:bCs/>
+          <w:color w:val="000000"/>
+          <w:sz w:val="28"/>
+          <w:szCs w:val="32"/>
+        </w:rPr>
+        <w:t>4) Формула длины радиуса окружности, вписанной в прямоугольный треугольник</w:t>
+      </w:r>
+      <w:r>
+        <w:rPr>
+          <w:rFonts w:ascii="Times New Roman" w:hAnsi="Times New Roman" w:cs="Times New Roman"/>
+          <w:b/>
+          <w:bCs/>
+          <w:color w:val="000000"/>
+          <w:sz w:val="28"/>
+          <w:szCs w:val="32"/>
+        </w:rPr>
+        <w:br/>
+      </w:r>
+      <w:r>
+        <w:rPr>
+          <w:rFonts w:ascii="Times New Roman" w:hAnsi="Times New Roman" w:cs="Times New Roman"/>
+          <w:b/>
+          <w:bCs/>
+          <w:color w:val="000000"/>
+          <w:sz w:val="28"/>
+          <w:szCs w:val="32"/>
+        </w:rPr>
+        <w:br/>
+      </w:r>
+      <w:r>
+        <w:rPr>
+          <w:rFonts w:ascii="Times New Roman" w:hAnsi="Times New Roman" w:cs="Times New Roman"/>
+          <w:b/>
+          <w:bCs/>
+          <w:color w:val="000000"/>
+          <w:sz w:val="28"/>
+          <w:szCs w:val="32"/>
+        </w:rPr>
+        <w:pict>
+          <v:shape id="_x0000_i1030" type="#_x0000_t75" style="width:467.6pt;height:425.2pt">
+            <v:imagedata r:id="rId11" o:title="stat_4"/>
+          </v:shape>
+        </w:pict>
+      </w:r>
+      <w:r>
+        <w:rPr>
+          <w:rFonts w:ascii="Times New Roman" w:hAnsi="Times New Roman" w:cs="Times New Roman"/>
+          <w:b/>
+          <w:bCs/>
+          <w:color w:val="000000"/>
+          <w:sz w:val="28"/>
+          <w:szCs w:val="32"/>
+        </w:rPr>
+        <w:br/>
+      </w:r>
+      <w:r>
+        <w:rPr>
+          <w:rFonts w:ascii="Times New Roman" w:hAnsi="Times New Roman" w:cs="Times New Roman"/>
+          <w:b/>
+          <w:bCs/>
+          <w:color w:val="000000"/>
+          <w:sz w:val="28"/>
+          <w:szCs w:val="32"/>
+        </w:rPr>
+        <w:br/>
+        <w:t>5) Теорема Пифагора</w:t>
+      </w:r>
+      <w:r>
+        <w:rPr>
+          <w:rFonts w:ascii="Times New Roman" w:hAnsi="Times New Roman" w:cs="Times New Roman"/>
+          <w:b/>
+          <w:bCs/>
+          <w:color w:val="000000"/>
+          <w:sz w:val="28"/>
+          <w:szCs w:val="32"/>
+        </w:rPr>
+        <w:br/>
+      </w:r>
+      <w:r>
+        <w:rPr>
+          <w:rFonts w:ascii="Times New Roman" w:hAnsi="Times New Roman" w:cs="Times New Roman"/>
+          <w:b/>
+          <w:bCs/>
+          <w:color w:val="000000"/>
+          <w:sz w:val="28"/>
+          <w:szCs w:val="32"/>
+        </w:rPr>
+        <w:lastRenderedPageBreak/>
+        <w:br/>
+      </w:r>
+      <w:r>
+        <w:rPr>
+          <w:rFonts w:ascii="Times New Roman" w:hAnsi="Times New Roman" w:cs="Times New Roman"/>
+          <w:b/>
+          <w:bCs/>
+          <w:color w:val="000000"/>
+          <w:sz w:val="28"/>
+          <w:szCs w:val="32"/>
+        </w:rPr>
+        <w:pict>
+          <v:shape id="_x0000_i1031" type="#_x0000_t75" style="width:467.6pt;height:371pt">
+            <v:imagedata r:id="rId12" o:title="stat_5"/>
+          </v:shape>
+        </w:pict>
+      </w:r>
     </w:p>
     <w:p>
       <w:pPr>
         <w:rPr>
           <w:rFonts w:ascii="Times New Roman" w:hAnsi="Times New Roman" w:cs="Times New Roman"/>
+          <w:b/>
+          <w:bCs/>
+          <w:color w:val="000000"/>
+          <w:sz w:val="28"/>
+          <w:szCs w:val="32"/>
+        </w:rPr>
+      </w:pPr>
+    </w:p>
+    <w:p>
+      <w:pPr>
+        <w:rPr>
+          <w:rFonts w:ascii="Times New Roman" w:hAnsi="Times New Roman" w:cs="Times New Roman"/>
+          <w:b/>
+          <w:bCs/>
+          <w:color w:val="000000"/>
+          <w:sz w:val="28"/>
+          <w:szCs w:val="32"/>
+        </w:rPr>
+      </w:pPr>
+      <w:r>
+        <w:rPr>
+          <w:rFonts w:ascii="Times New Roman" w:hAnsi="Times New Roman" w:cs="Times New Roman"/>
+          <w:b/>
+          <w:bCs/>
+          <w:color w:val="000000"/>
+          <w:sz w:val="28"/>
+          <w:szCs w:val="32"/>
+        </w:rPr>
+        <w:lastRenderedPageBreak/>
+        <w:t>6) Формула квадрата суммы</w:t>
+      </w:r>
+      <w:r>
+        <w:rPr>
+          <w:rFonts w:ascii="Times New Roman" w:hAnsi="Times New Roman" w:cs="Times New Roman"/>
+          <w:b/>
+          <w:bCs/>
+          <w:color w:val="000000"/>
+          <w:sz w:val="28"/>
+          <w:szCs w:val="32"/>
+        </w:rPr>
+        <w:br/>
+      </w:r>
+      <w:r>
+        <w:rPr>
+          <w:rFonts w:ascii="Times New Roman" w:hAnsi="Times New Roman" w:cs="Times New Roman"/>
+          <w:b/>
+          <w:bCs/>
+          <w:color w:val="000000"/>
+          <w:sz w:val="28"/>
+          <w:szCs w:val="32"/>
+        </w:rPr>
+        <w:br/>
+      </w:r>
+      <w:r>
+        <w:rPr>
+          <w:rFonts w:ascii="Times New Roman" w:hAnsi="Times New Roman" w:cs="Times New Roman"/>
+          <w:b/>
+          <w:bCs/>
+          <w:color w:val="000000"/>
+          <w:sz w:val="28"/>
+          <w:szCs w:val="32"/>
+        </w:rPr>
+        <w:pict>
+          <v:shape id="_x0000_i1032" type="#_x0000_t75" style="width:467.6pt;height:365.95pt">
+            <v:imagedata r:id="rId13" o:title="stat_6"/>
+          </v:shape>
+        </w:pict>
+      </w:r>
+    </w:p>
+    <w:p>
+      <w:pPr>
+        <w:rPr>
+          <w:rFonts w:ascii="Times New Roman" w:hAnsi="Times New Roman" w:cs="Times New Roman"/>
+          <w:b/>
+          <w:bCs/>
+          <w:color w:val="000000"/>
+          <w:sz w:val="32"/>
+          <w:szCs w:val="32"/>
+        </w:rPr>
+      </w:pPr>
+    </w:p>
+    <w:p>
+      <w:pPr>
+        <w:rPr>
+          <w:rFonts w:ascii="Times New Roman" w:hAnsi="Times New Roman" w:cs="Times New Roman"/>
+          <w:b/>
+          <w:bCs/>
+          <w:color w:val="000000"/>
+          <w:sz w:val="32"/>
+          <w:szCs w:val="32"/>
+        </w:rPr>
+      </w:pPr>
+      <w:r>
+        <w:rPr>
+          <w:rFonts w:ascii="Times New Roman" w:hAnsi="Times New Roman" w:cs="Times New Roman"/>
+          <w:b/>
+          <w:bCs/>
+          <w:color w:val="000000"/>
+          <w:sz w:val="32"/>
+          <w:szCs w:val="32"/>
+        </w:rPr>
+        <w:t>Вывод</w:t>
+      </w:r>
+    </w:p>
+    <w:p>
+      <w:pPr>
+        <w:rPr>
+          <w:rFonts w:ascii="Times New Roman" w:hAnsi="Times New Roman" w:cs="Times New Roman"/>
+          <w:b/>
+          <w:bCs/>
+          <w:color w:val="000000"/>
+          <w:sz w:val="32"/>
+          <w:szCs w:val="32"/>
+        </w:rPr>
+      </w:pPr>
+    </w:p>
+    <w:p>
+      <w:pPr>
+        <w:rPr>
+          <w:rFonts w:ascii="Times New Roman" w:hAnsi="Times New Roman" w:cs="Times New Roman"/>
           <w:bCs/>
           <w:color w:val="000000"/>
           <w:sz w:val="28"/>
@@ -3370,17 +3904,17 @@
           <w:sz w:val="28"/>
           <w:szCs w:val="32"/>
         </w:rPr>
-        <w:t>предметной области</w:t>
-      </w:r>
-      <w:r>
-        <w:rPr>
-          <w:rFonts w:ascii="Times New Roman" w:hAnsi="Times New Roman" w:cs="Times New Roman"/>
-          <w:bCs/>
-          <w:color w:val="000000"/>
-          <w:sz w:val="28"/>
-          <w:szCs w:val="32"/>
-        </w:rPr>
-        <w:t xml:space="preserve"> в базе знаний. Помимо этого, были получены практические навыки работы </w:t>
+        <w:t>условий задач в базе знаний</w:t>
+      </w:r>
+      <w:r>
+        <w:rPr>
+          <w:rFonts w:ascii="Times New Roman" w:hAnsi="Times New Roman" w:cs="Times New Roman"/>
+          <w:bCs/>
+          <w:color w:val="000000"/>
+          <w:sz w:val="28"/>
+          <w:szCs w:val="32"/>
+        </w:rPr>
+        <w:t xml:space="preserve">. Помимо этого, были получены практические навыки работы </w:t>
       </w:r>
       <w:r>
         <w:rPr>
@@ -3401,8 +3935,10 @@
           <w:szCs w:val="32"/>
           <w:lang w:val="en-US"/>
         </w:rPr>
-        <w:t>SCs</w:t>
-      </w:r>
+        <w:t>SCg</w:t>
+      </w:r>
+      <w:bookmarkStart w:id="0" w:name="_GoBack"/>
+      <w:bookmarkEnd w:id="0"/>
       <w:r>
         <w:rPr>
           <w:rFonts w:ascii="Times New Roman" w:hAnsi="Times New Roman" w:cs="Times New Roman"/>
@@ -5572,7 +6108,7 @@
 </file>
 
 <file path=customXml/itemProps1.xml><?xml version="1.0" encoding="utf-8"?>
-<ds:datastoreItem xmlns:ds="http://schemas.openxmlformats.org/officeDocument/2006/customXml" ds:itemID="{4CDCA50D-E43C-4FAB-A707-6DBEE10088F5}">
+<ds:datastoreItem xmlns:ds="http://schemas.openxmlformats.org/officeDocument/2006/customXml" ds:itemID="{8918642A-35BA-441E-91A0-4C96DA8BC7EE}">
   <ds:schemaRefs>
     <ds:schemaRef ds:uri="http://schemas.openxmlformats.org/officeDocument/2006/bibliography"/>
   </ds:schemaRefs>

</xml_diff>